<commit_message>
Test Robot 1 to 8
</commit_message>
<xml_diff>
--- a/Lab4_TestScript.docx
+++ b/Lab4_TestScript.docx
@@ -782,29 +782,7 @@
           <w:cs/>
           <w:lang w:bidi="th-TH"/>
         </w:rPr>
-        <w:t>ฟอร</w:t>
-      </w:r>
-      <w:proofErr w:type="spellStart"/>
-      <w:r>
-        <w:rPr>
-          <w:rFonts w:ascii="TH SarabunPSK" w:hAnsi="TH SarabunPSK" w:cs="TH SarabunPSK" w:hint="cs"/>
-          <w:sz w:val="32"/>
-          <w:szCs w:val="32"/>
-          <w:cs/>
-          <w:lang w:bidi="th-TH"/>
-        </w:rPr>
-        <w:t>์แมต</w:t>
-      </w:r>
-      <w:proofErr w:type="spellEnd"/>
-      <w:r>
-        <w:rPr>
-          <w:rFonts w:ascii="TH SarabunPSK" w:hAnsi="TH SarabunPSK" w:cs="TH SarabunPSK" w:hint="cs"/>
-          <w:sz w:val="32"/>
-          <w:szCs w:val="32"/>
-          <w:cs/>
-          <w:lang w:bidi="th-TH"/>
-        </w:rPr>
-        <w:t xml:space="preserve">ของเบอร์โทรศัพท์ที่อนุญาตให้กรอกคือ </w:t>
+        <w:t xml:space="preserve">ฟอร์แมตของเบอร์โทรศัพท์ที่อนุญาตให้กรอกคือ </w:t>
       </w:r>
       <w:r>
         <w:rPr>
@@ -1261,34 +1239,6 @@
     <w:p>
       <w:pPr>
         <w:pStyle w:val="ListParagraph"/>
-        <w:ind w:left="360"/>
-        <w:rPr>
-          <w:rFonts w:ascii="TH SarabunPSK" w:hAnsi="TH SarabunPSK" w:cs="TH SarabunPSK"/>
-          <w:sz w:val="32"/>
-          <w:szCs w:val="32"/>
-        </w:rPr>
-      </w:pPr>
-      <w:r>
-        <w:rPr>
-          <w:rFonts w:ascii="TH SarabunPSK" w:hAnsi="TH SarabunPSK" w:cs="TH SarabunPSK" w:hint="cs"/>
-          <w:sz w:val="32"/>
-          <w:szCs w:val="32"/>
-        </w:rPr>
-        <w:t>______________________________________________________________________________________________________________________________________________________________</w:t>
-      </w:r>
-      <w:r>
-        <w:rPr>
-          <w:rFonts w:ascii="TH SarabunPSK" w:hAnsi="TH SarabunPSK" w:cs="TH SarabunPSK" w:hint="cs"/>
-          <w:sz w:val="32"/>
-          <w:szCs w:val="32"/>
-        </w:rPr>
-        <w:lastRenderedPageBreak/>
-        <w:t>______________________________________________________________________________________________________________________________________________________________</w:t>
-      </w:r>
-    </w:p>
-    <w:p>
-      <w:pPr>
-        <w:pStyle w:val="ListParagraph"/>
         <w:spacing w:before="240" w:line="240" w:lineRule="auto"/>
         <w:ind w:left="357"/>
         <w:rPr>
@@ -1297,6 +1247,37 @@
           <w:szCs w:val="32"/>
         </w:rPr>
       </w:pPr>
+      <w:proofErr w:type="spellStart"/>
+      <w:r>
+        <w:rPr>
+          <w:rFonts w:ascii="TH SarabunPSK" w:hAnsi="TH SarabunPSK" w:cs="TH SarabunPSK"/>
+          <w:sz w:val="32"/>
+          <w:szCs w:val="32"/>
+          <w:lang w:bidi="th-TH"/>
+        </w:rPr>
+        <w:t>คอมพิวเตอร์ประกอบ</w:t>
+      </w:r>
+      <w:proofErr w:type="spellEnd"/>
+      <w:r>
+        <w:rPr>
+          <w:rFonts w:ascii="TH SarabunPSK" w:hAnsi="TH SarabunPSK" w:cs="TH SarabunPSK"/>
+          <w:sz w:val="32"/>
+          <w:szCs w:val="32"/>
+          <w:lang w:bidi="th-TH"/>
+        </w:rPr>
+        <w:t xml:space="preserve"> </w:t>
+      </w:r>
+      <w:proofErr w:type="spellStart"/>
+      <w:r>
+        <w:rPr>
+          <w:rFonts w:ascii="TH SarabunPSK" w:hAnsi="TH SarabunPSK" w:cs="TH SarabunPSK"/>
+          <w:sz w:val="32"/>
+          <w:szCs w:val="32"/>
+          <w:lang w:bidi="th-TH"/>
+        </w:rPr>
+        <w:t>ตั้งโต๊ะที่บ้าน</w:t>
+      </w:r>
+      <w:proofErr w:type="spellEnd"/>
     </w:p>
     <w:p>
       <w:pPr>
@@ -1378,12 +1359,192 @@
       </w:pPr>
       <w:r>
         <w:rPr>
-          <w:rFonts w:ascii="TH SarabunPSK" w:hAnsi="TH SarabunPSK" w:cs="TH SarabunPSK" w:hint="cs"/>
-          <w:sz w:val="32"/>
-          <w:szCs w:val="32"/>
-          <w:lang w:bidi="th-TH"/>
-        </w:rPr>
-        <w:t>___________________________________________________________________________________________________________________________________________________________________________________________________________________________________________________________________________________________________________________________________________________________________________________________________________</w:t>
+          <w:rFonts w:ascii="TH SarabunPSK" w:hAnsi="TH SarabunPSK" w:cs="TH SarabunPSK"/>
+          <w:sz w:val="32"/>
+          <w:szCs w:val="32"/>
+          <w:lang w:bidi="th-TH"/>
+        </w:rPr>
+        <w:t xml:space="preserve">Git Bash </w:t>
+      </w:r>
+      <w:proofErr w:type="spellStart"/>
+      <w:r>
+        <w:rPr>
+          <w:rFonts w:ascii="TH SarabunPSK" w:hAnsi="TH SarabunPSK" w:cs="TH SarabunPSK"/>
+          <w:sz w:val="32"/>
+          <w:szCs w:val="32"/>
+          <w:lang w:bidi="th-TH"/>
+        </w:rPr>
+        <w:t>และ</w:t>
+      </w:r>
+      <w:proofErr w:type="spellEnd"/>
+      <w:r>
+        <w:rPr>
+          <w:rFonts w:ascii="TH SarabunPSK" w:hAnsi="TH SarabunPSK" w:cs="TH SarabunPSK"/>
+          <w:sz w:val="32"/>
+          <w:szCs w:val="32"/>
+          <w:lang w:bidi="th-TH"/>
+        </w:rPr>
+        <w:t xml:space="preserve"> </w:t>
+      </w:r>
+      <w:proofErr w:type="spellStart"/>
+      <w:r>
+        <w:rPr>
+          <w:rFonts w:ascii="TH SarabunPSK" w:hAnsi="TH SarabunPSK" w:cs="TH SarabunPSK"/>
+          <w:sz w:val="32"/>
+          <w:szCs w:val="32"/>
+          <w:lang w:bidi="th-TH"/>
+        </w:rPr>
+        <w:t>Cmd</w:t>
+      </w:r>
+      <w:proofErr w:type="spellEnd"/>
+      <w:r>
+        <w:rPr>
+          <w:rFonts w:ascii="TH SarabunPSK" w:hAnsi="TH SarabunPSK" w:cs="TH SarabunPSK"/>
+          <w:sz w:val="32"/>
+          <w:szCs w:val="32"/>
+          <w:lang w:bidi="th-TH"/>
+        </w:rPr>
+        <w:t xml:space="preserve"> </w:t>
+      </w:r>
+      <w:proofErr w:type="spellStart"/>
+      <w:r>
+        <w:rPr>
+          <w:rFonts w:ascii="TH SarabunPSK" w:hAnsi="TH SarabunPSK" w:cs="TH SarabunPSK"/>
+          <w:sz w:val="32"/>
+          <w:szCs w:val="32"/>
+          <w:lang w:bidi="th-TH"/>
+        </w:rPr>
+        <w:t>และ</w:t>
+      </w:r>
+      <w:proofErr w:type="spellEnd"/>
+      <w:r>
+        <w:rPr>
+          <w:rFonts w:ascii="TH SarabunPSK" w:hAnsi="TH SarabunPSK" w:cs="TH SarabunPSK"/>
+          <w:sz w:val="32"/>
+          <w:szCs w:val="32"/>
+          <w:lang w:bidi="th-TH"/>
+        </w:rPr>
+        <w:t xml:space="preserve"> Python </w:t>
+      </w:r>
+      <w:proofErr w:type="gramStart"/>
+      <w:r>
+        <w:rPr>
+          <w:rFonts w:ascii="TH SarabunPSK" w:hAnsi="TH SarabunPSK" w:cs="TH SarabunPSK"/>
+          <w:sz w:val="32"/>
+          <w:szCs w:val="32"/>
+          <w:lang w:bidi="th-TH"/>
+        </w:rPr>
+        <w:t>3.1 ,</w:t>
+      </w:r>
+      <w:proofErr w:type="gramEnd"/>
+      <w:r>
+        <w:rPr>
+          <w:rFonts w:ascii="TH SarabunPSK" w:hAnsi="TH SarabunPSK" w:cs="TH SarabunPSK"/>
+          <w:sz w:val="32"/>
+          <w:szCs w:val="32"/>
+          <w:lang w:bidi="th-TH"/>
+        </w:rPr>
+        <w:t xml:space="preserve"> </w:t>
+      </w:r>
+      <w:proofErr w:type="spellStart"/>
+      <w:proofErr w:type="gramStart"/>
+      <w:r>
+        <w:rPr>
+          <w:rFonts w:ascii="TH SarabunPSK" w:hAnsi="TH SarabunPSK" w:cs="TH SarabunPSK"/>
+          <w:sz w:val="32"/>
+          <w:szCs w:val="32"/>
+          <w:lang w:bidi="th-TH"/>
+        </w:rPr>
+        <w:t>RobotFramework</w:t>
+      </w:r>
+      <w:proofErr w:type="spellEnd"/>
+      <w:r>
+        <w:rPr>
+          <w:rFonts w:ascii="TH SarabunPSK" w:hAnsi="TH SarabunPSK" w:cs="TH SarabunPSK"/>
+          <w:sz w:val="32"/>
+          <w:szCs w:val="32"/>
+          <w:lang w:bidi="th-TH"/>
+        </w:rPr>
+        <w:t xml:space="preserve"> ,</w:t>
+      </w:r>
+      <w:proofErr w:type="gramEnd"/>
+      <w:r>
+        <w:rPr>
+          <w:rFonts w:ascii="TH SarabunPSK" w:hAnsi="TH SarabunPSK" w:cs="TH SarabunPSK"/>
+          <w:sz w:val="32"/>
+          <w:szCs w:val="32"/>
+          <w:lang w:bidi="th-TH"/>
+        </w:rPr>
+        <w:t xml:space="preserve"> </w:t>
+      </w:r>
+      <w:proofErr w:type="spellStart"/>
+      <w:proofErr w:type="gramStart"/>
+      <w:r>
+        <w:rPr>
+          <w:rFonts w:ascii="TH SarabunPSK" w:hAnsi="TH SarabunPSK" w:cs="TH SarabunPSK"/>
+          <w:sz w:val="32"/>
+          <w:szCs w:val="32"/>
+          <w:lang w:bidi="th-TH"/>
+        </w:rPr>
+        <w:t>SeleniumLibrary</w:t>
+      </w:r>
+      <w:proofErr w:type="spellEnd"/>
+      <w:r>
+        <w:rPr>
+          <w:rFonts w:ascii="TH SarabunPSK" w:hAnsi="TH SarabunPSK" w:cs="TH SarabunPSK"/>
+          <w:sz w:val="32"/>
+          <w:szCs w:val="32"/>
+          <w:lang w:bidi="th-TH"/>
+        </w:rPr>
+        <w:t xml:space="preserve"> ,</w:t>
+      </w:r>
+      <w:proofErr w:type="gramEnd"/>
+      <w:r>
+        <w:rPr>
+          <w:rFonts w:ascii="TH SarabunPSK" w:hAnsi="TH SarabunPSK" w:cs="TH SarabunPSK"/>
+          <w:sz w:val="32"/>
+          <w:szCs w:val="32"/>
+          <w:lang w:bidi="th-TH"/>
+        </w:rPr>
+        <w:t xml:space="preserve"> </w:t>
+      </w:r>
+      <w:r>
+        <w:rPr>
+          <w:rFonts w:ascii="TH SarabunPSK" w:hAnsi="TH SarabunPSK" w:cs="TH SarabunPSK"/>
+          <w:sz w:val="32"/>
+          <w:szCs w:val="32"/>
+          <w:lang w:bidi="th-TH"/>
+        </w:rPr>
+        <w:t xml:space="preserve">Google </w:t>
+      </w:r>
+      <w:proofErr w:type="gramStart"/>
+      <w:r>
+        <w:rPr>
+          <w:rFonts w:ascii="TH SarabunPSK" w:hAnsi="TH SarabunPSK" w:cs="TH SarabunPSK"/>
+          <w:sz w:val="32"/>
+          <w:szCs w:val="32"/>
+          <w:lang w:bidi="th-TH"/>
+        </w:rPr>
+        <w:t>Chrome</w:t>
+      </w:r>
+      <w:r>
+        <w:rPr>
+          <w:rFonts w:ascii="TH SarabunPSK" w:hAnsi="TH SarabunPSK" w:cs="TH SarabunPSK"/>
+          <w:sz w:val="32"/>
+          <w:szCs w:val="32"/>
+          <w:lang w:bidi="th-TH"/>
+        </w:rPr>
+        <w:t xml:space="preserve"> ,</w:t>
+      </w:r>
+      <w:proofErr w:type="gramEnd"/>
+      <w:r>
+        <w:rPr>
+          <w:rFonts w:ascii="TH SarabunPSK" w:hAnsi="TH SarabunPSK" w:cs="TH SarabunPSK"/>
+          <w:sz w:val="32"/>
+          <w:szCs w:val="32"/>
+          <w:lang w:bidi="th-TH"/>
+        </w:rPr>
+        <w:t xml:space="preserve"> Chrome Driver </w:t>
       </w:r>
     </w:p>
     <w:p>
@@ -1404,6 +1565,7 @@
           <w:szCs w:val="32"/>
           <w:lang w:bidi="th-TH"/>
         </w:rPr>
+        <w:lastRenderedPageBreak/>
         <w:t>3</w:t>
       </w:r>
       <w:r>
@@ -1465,14 +1627,105 @@
           <w:szCs w:val="32"/>
         </w:rPr>
       </w:pPr>
+      <w:proofErr w:type="spellStart"/>
       <w:r>
         <w:rPr>
-          <w:rFonts w:ascii="TH SarabunPSK" w:hAnsi="TH SarabunPSK" w:cs="TH SarabunPSK" w:hint="cs"/>
-          <w:sz w:val="32"/>
-          <w:szCs w:val="32"/>
-          <w:lang w:bidi="th-TH"/>
-        </w:rPr>
-        <w:t>_____________________________________________________________________________________________________________________________________________________________________________________________________________________________________________</w:t>
+          <w:rFonts w:ascii="TH SarabunPSK" w:hAnsi="TH SarabunPSK" w:cs="TH SarabunPSK"/>
+          <w:sz w:val="32"/>
+          <w:szCs w:val="32"/>
+          <w:lang w:bidi="th-TH"/>
+        </w:rPr>
+        <w:t>นายณัฐดนัย</w:t>
+      </w:r>
+      <w:proofErr w:type="spellEnd"/>
+      <w:r>
+        <w:rPr>
+          <w:rFonts w:ascii="TH SarabunPSK" w:hAnsi="TH SarabunPSK" w:cs="TH SarabunPSK"/>
+          <w:sz w:val="32"/>
+          <w:szCs w:val="32"/>
+          <w:lang w:bidi="th-TH"/>
+        </w:rPr>
+        <w:t xml:space="preserve"> </w:t>
+      </w:r>
+      <w:proofErr w:type="spellStart"/>
+      <w:r>
+        <w:rPr>
+          <w:rFonts w:ascii="TH SarabunPSK" w:hAnsi="TH SarabunPSK" w:cs="TH SarabunPSK"/>
+          <w:sz w:val="32"/>
+          <w:szCs w:val="32"/>
+          <w:lang w:bidi="th-TH"/>
+        </w:rPr>
+        <w:t>ชาวไทย</w:t>
+      </w:r>
+      <w:proofErr w:type="spellEnd"/>
+      <w:r>
+        <w:rPr>
+          <w:rFonts w:ascii="TH SarabunPSK" w:hAnsi="TH SarabunPSK" w:cs="TH SarabunPSK"/>
+          <w:sz w:val="32"/>
+          <w:szCs w:val="32"/>
+          <w:lang w:bidi="th-TH"/>
+        </w:rPr>
+        <w:t xml:space="preserve"> 663380381-5 </w:t>
+      </w:r>
+      <w:proofErr w:type="spellStart"/>
+      <w:r>
+        <w:rPr>
+          <w:rFonts w:ascii="TH SarabunPSK" w:hAnsi="TH SarabunPSK" w:cs="TH SarabunPSK"/>
+          <w:sz w:val="32"/>
+          <w:szCs w:val="32"/>
+          <w:lang w:bidi="th-TH"/>
+        </w:rPr>
+        <w:t>สาขา</w:t>
+      </w:r>
+      <w:proofErr w:type="spellEnd"/>
+      <w:r>
+        <w:rPr>
+          <w:rFonts w:ascii="TH SarabunPSK" w:hAnsi="TH SarabunPSK" w:cs="TH SarabunPSK"/>
+          <w:sz w:val="32"/>
+          <w:szCs w:val="32"/>
+          <w:lang w:bidi="th-TH"/>
+        </w:rPr>
+        <w:t xml:space="preserve"> CS-VIP </w:t>
+      </w:r>
+      <w:proofErr w:type="spellStart"/>
+      <w:r>
+        <w:rPr>
+          <w:rFonts w:ascii="TH SarabunPSK" w:hAnsi="TH SarabunPSK" w:cs="TH SarabunPSK"/>
+          <w:sz w:val="32"/>
+          <w:szCs w:val="32"/>
+          <w:lang w:bidi="th-TH"/>
+        </w:rPr>
+        <w:t>ปีที่</w:t>
+      </w:r>
+      <w:proofErr w:type="spellEnd"/>
+      <w:r>
+        <w:rPr>
+          <w:rFonts w:ascii="TH SarabunPSK" w:hAnsi="TH SarabunPSK" w:cs="TH SarabunPSK"/>
+          <w:sz w:val="32"/>
+          <w:szCs w:val="32"/>
+          <w:lang w:bidi="th-TH"/>
+        </w:rPr>
+        <w:t xml:space="preserve"> 3 </w:t>
+      </w:r>
+      <w:proofErr w:type="spellStart"/>
+      <w:r>
+        <w:rPr>
+          <w:rFonts w:ascii="TH SarabunPSK" w:hAnsi="TH SarabunPSK" w:cs="TH SarabunPSK"/>
+          <w:sz w:val="32"/>
+          <w:szCs w:val="32"/>
+          <w:lang w:bidi="th-TH"/>
+        </w:rPr>
+        <w:t>เทอม</w:t>
+      </w:r>
+      <w:proofErr w:type="spellEnd"/>
+      <w:r>
+        <w:rPr>
+          <w:rFonts w:ascii="TH SarabunPSK" w:hAnsi="TH SarabunPSK" w:cs="TH SarabunPSK"/>
+          <w:sz w:val="32"/>
+          <w:szCs w:val="32"/>
+          <w:lang w:bidi="th-TH"/>
+        </w:rPr>
+        <w:t xml:space="preserve"> 2</w:t>
       </w:r>
     </w:p>
     <w:p>
@@ -1919,7 +2172,7 @@
     <w:p>
       <w:pPr>
         <w:rPr>
-          <w:rFonts w:ascii="TH SarabunPSK" w:hAnsi="TH SarabunPSK" w:cs="TH SarabunPSK" w:hint="cs"/>
+          <w:rFonts w:ascii="TH SarabunPSK" w:hAnsi="TH SarabunPSK" w:cs="TH SarabunPSK"/>
           <w:sz w:val="32"/>
           <w:szCs w:val="32"/>
           <w:lang w:bidi="th-TH"/>
@@ -2275,17 +2528,7 @@
                 <w:cs/>
                 <w:lang w:bidi="th-TH"/>
               </w:rPr>
-              <w:t>อบรมเชิงปฏิบั</w:t>
-            </w:r>
-            <w:r>
-              <w:rPr>
-                <w:rFonts w:ascii="TH SarabunPSK" w:hAnsi="TH SarabunPSK" w:cs="TH SarabunPSK" w:hint="cs"/>
-                <w:sz w:val="32"/>
-                <w:szCs w:val="32"/>
-                <w:cs/>
-                <w:lang w:bidi="th-TH"/>
-              </w:rPr>
-              <w:t>ติการ</w:t>
+              <w:t>อบรมเชิงปฏิบัติการ</w:t>
             </w:r>
             <w:r>
               <w:rPr>
@@ -2353,6 +2596,15 @@
                 <w:lang w:bidi="th-TH"/>
               </w:rPr>
             </w:pPr>
+            <w:r>
+              <w:rPr>
+                <w:rFonts w:ascii="TH SarabunPSK" w:hAnsi="TH SarabunPSK" w:cs="TH SarabunPSK"/>
+                <w:sz w:val="32"/>
+                <w:szCs w:val="32"/>
+                <w:lang w:bidi="th-TH"/>
+              </w:rPr>
+              <w:t>Natdanai Chaothai</w:t>
+            </w:r>
           </w:p>
         </w:tc>
       </w:tr>
@@ -2717,6 +2969,15 @@
                 <w:lang w:bidi="th-TH"/>
               </w:rPr>
             </w:pPr>
+            <w:r>
+              <w:rPr>
+                <w:rFonts w:ascii="TH SarabunPSK" w:hAnsi="TH SarabunPSK" w:cs="TH SarabunPSK"/>
+                <w:sz w:val="32"/>
+                <w:szCs w:val="32"/>
+                <w:lang w:bidi="th-TH"/>
+              </w:rPr>
+              <w:t>02/01/2026</w:t>
+            </w:r>
           </w:p>
         </w:tc>
       </w:tr>
@@ -3815,6 +4076,37 @@
                 <w:lang w:bidi="th-TH"/>
               </w:rPr>
             </w:pPr>
+            <w:proofErr w:type="spellStart"/>
+            <w:r>
+              <w:rPr>
+                <w:rFonts w:ascii="TH SarabunPSK" w:hAnsi="TH SarabunPSK" w:cs="TH SarabunPSK"/>
+                <w:sz w:val="32"/>
+                <w:szCs w:val="32"/>
+                <w:lang w:bidi="th-TH"/>
+              </w:rPr>
+              <w:t>สามารถเปิด</w:t>
+            </w:r>
+            <w:proofErr w:type="spellEnd"/>
+            <w:r>
+              <w:rPr>
+                <w:rFonts w:ascii="TH SarabunPSK" w:hAnsi="TH SarabunPSK" w:cs="TH SarabunPSK"/>
+                <w:sz w:val="32"/>
+                <w:szCs w:val="32"/>
+                <w:lang w:bidi="th-TH"/>
+              </w:rPr>
+              <w:t xml:space="preserve"> Workshop Registration </w:t>
+            </w:r>
+            <w:proofErr w:type="spellStart"/>
+            <w:r>
+              <w:rPr>
+                <w:rFonts w:ascii="TH SarabunPSK" w:hAnsi="TH SarabunPSK" w:cs="TH SarabunPSK"/>
+                <w:sz w:val="32"/>
+                <w:szCs w:val="32"/>
+                <w:lang w:bidi="th-TH"/>
+              </w:rPr>
+              <w:t>ได้</w:t>
+            </w:r>
+            <w:proofErr w:type="spellEnd"/>
           </w:p>
         </w:tc>
         <w:tc>
@@ -3830,6 +4122,15 @@
                 <w:lang w:bidi="th-TH"/>
               </w:rPr>
             </w:pPr>
+            <w:r>
+              <w:rPr>
+                <w:rFonts w:ascii="TH SarabunPSK" w:hAnsi="TH SarabunPSK" w:cs="TH SarabunPSK"/>
+                <w:sz w:val="32"/>
+                <w:szCs w:val="32"/>
+                <w:lang w:bidi="th-TH"/>
+              </w:rPr>
+              <w:t>Pass</w:t>
+            </w:r>
           </w:p>
         </w:tc>
         <w:tc>
@@ -4728,6 +5029,67 @@
                 <w:lang w:bidi="th-TH"/>
               </w:rPr>
             </w:pPr>
+            <w:proofErr w:type="spellStart"/>
+            <w:r>
+              <w:rPr>
+                <w:rFonts w:ascii="TH SarabunPSK" w:hAnsi="TH SarabunPSK" w:cs="TH SarabunPSK"/>
+                <w:sz w:val="32"/>
+                <w:szCs w:val="32"/>
+                <w:lang w:bidi="th-TH"/>
+              </w:rPr>
+              <w:t>เห็นมีการ</w:t>
+            </w:r>
+            <w:proofErr w:type="spellEnd"/>
+            <w:r>
+              <w:rPr>
+                <w:rFonts w:ascii="TH SarabunPSK" w:hAnsi="TH SarabunPSK" w:cs="TH SarabunPSK"/>
+                <w:sz w:val="32"/>
+                <w:szCs w:val="32"/>
+                <w:lang w:bidi="th-TH"/>
+              </w:rPr>
+              <w:t xml:space="preserve"> Register </w:t>
+            </w:r>
+            <w:proofErr w:type="spellStart"/>
+            <w:r>
+              <w:rPr>
+                <w:rFonts w:ascii="TH SarabunPSK" w:hAnsi="TH SarabunPSK" w:cs="TH SarabunPSK"/>
+                <w:sz w:val="32"/>
+                <w:szCs w:val="32"/>
+                <w:lang w:bidi="th-TH"/>
+              </w:rPr>
+              <w:t>อัตโนมัติ</w:t>
+            </w:r>
+            <w:proofErr w:type="spellEnd"/>
+          </w:p>
+          <w:p>
+            <w:pPr>
+              <w:rPr>
+                <w:rFonts w:ascii="TH SarabunPSK" w:hAnsi="TH SarabunPSK" w:cs="TH SarabunPSK"/>
+                <w:sz w:val="32"/>
+                <w:szCs w:val="32"/>
+                <w:lang w:bidi="th-TH"/>
+              </w:rPr>
+            </w:pPr>
+            <w:proofErr w:type="spellStart"/>
+            <w:r>
+              <w:rPr>
+                <w:rFonts w:ascii="TH SarabunPSK" w:hAnsi="TH SarabunPSK" w:cs="TH SarabunPSK"/>
+                <w:sz w:val="32"/>
+                <w:szCs w:val="32"/>
+                <w:lang w:bidi="th-TH"/>
+              </w:rPr>
+              <w:t>และมีการขึ้นหน้า</w:t>
+            </w:r>
+            <w:proofErr w:type="spellEnd"/>
+            <w:r>
+              <w:rPr>
+                <w:rFonts w:ascii="TH SarabunPSK" w:hAnsi="TH SarabunPSK" w:cs="TH SarabunPSK"/>
+                <w:sz w:val="32"/>
+                <w:szCs w:val="32"/>
+                <w:lang w:bidi="th-TH"/>
+              </w:rPr>
+              <w:t xml:space="preserve"> Register Success</w:t>
+            </w:r>
           </w:p>
         </w:tc>
         <w:tc>
@@ -4743,6 +5105,15 @@
                 <w:lang w:bidi="th-TH"/>
               </w:rPr>
             </w:pPr>
+            <w:r>
+              <w:rPr>
+                <w:rFonts w:ascii="TH SarabunPSK" w:hAnsi="TH SarabunPSK" w:cs="TH SarabunPSK"/>
+                <w:sz w:val="32"/>
+                <w:szCs w:val="32"/>
+                <w:lang w:bidi="th-TH"/>
+              </w:rPr>
+              <w:t>Pass</w:t>
+            </w:r>
           </w:p>
         </w:tc>
         <w:tc>
@@ -5298,6 +5669,37 @@
                 <w:lang w:bidi="th-TH"/>
               </w:rPr>
             </w:pPr>
+            <w:proofErr w:type="spellStart"/>
+            <w:r>
+              <w:rPr>
+                <w:rFonts w:ascii="TH SarabunPSK" w:hAnsi="TH SarabunPSK" w:cs="TH SarabunPSK"/>
+                <w:sz w:val="32"/>
+                <w:szCs w:val="32"/>
+                <w:lang w:bidi="th-TH"/>
+              </w:rPr>
+              <w:t>สามารถเปิด</w:t>
+            </w:r>
+            <w:proofErr w:type="spellEnd"/>
+            <w:r>
+              <w:rPr>
+                <w:rFonts w:ascii="TH SarabunPSK" w:hAnsi="TH SarabunPSK" w:cs="TH SarabunPSK"/>
+                <w:sz w:val="32"/>
+                <w:szCs w:val="32"/>
+                <w:lang w:bidi="th-TH"/>
+              </w:rPr>
+              <w:t xml:space="preserve"> Workshop Registration </w:t>
+            </w:r>
+            <w:proofErr w:type="spellStart"/>
+            <w:r>
+              <w:rPr>
+                <w:rFonts w:ascii="TH SarabunPSK" w:hAnsi="TH SarabunPSK" w:cs="TH SarabunPSK"/>
+                <w:sz w:val="32"/>
+                <w:szCs w:val="32"/>
+                <w:lang w:bidi="th-TH"/>
+              </w:rPr>
+              <w:t>ได้</w:t>
+            </w:r>
+            <w:proofErr w:type="spellEnd"/>
           </w:p>
         </w:tc>
         <w:tc>
@@ -5313,6 +5715,15 @@
                 <w:lang w:bidi="th-TH"/>
               </w:rPr>
             </w:pPr>
+            <w:r>
+              <w:rPr>
+                <w:rFonts w:ascii="TH SarabunPSK" w:hAnsi="TH SarabunPSK" w:cs="TH SarabunPSK"/>
+                <w:sz w:val="32"/>
+                <w:szCs w:val="32"/>
+                <w:lang w:bidi="th-TH"/>
+              </w:rPr>
+              <w:t>Pass</w:t>
+            </w:r>
           </w:p>
         </w:tc>
         <w:tc>
@@ -6020,6 +6431,57 @@
                 <w:lang w:bidi="th-TH"/>
               </w:rPr>
             </w:pPr>
+            <w:proofErr w:type="spellStart"/>
+            <w:r>
+              <w:rPr>
+                <w:rFonts w:ascii="TH SarabunPSK" w:hAnsi="TH SarabunPSK" w:cs="TH SarabunPSK"/>
+                <w:sz w:val="32"/>
+                <w:szCs w:val="32"/>
+                <w:lang w:bidi="th-TH"/>
+              </w:rPr>
+              <w:t>เห็นมีการ</w:t>
+            </w:r>
+            <w:proofErr w:type="spellEnd"/>
+            <w:r>
+              <w:rPr>
+                <w:rFonts w:ascii="TH SarabunPSK" w:hAnsi="TH SarabunPSK" w:cs="TH SarabunPSK"/>
+                <w:sz w:val="32"/>
+                <w:szCs w:val="32"/>
+                <w:lang w:bidi="th-TH"/>
+              </w:rPr>
+              <w:t xml:space="preserve"> Register </w:t>
+            </w:r>
+            <w:proofErr w:type="spellStart"/>
+            <w:r>
+              <w:rPr>
+                <w:rFonts w:ascii="TH SarabunPSK" w:hAnsi="TH SarabunPSK" w:cs="TH SarabunPSK"/>
+                <w:sz w:val="32"/>
+                <w:szCs w:val="32"/>
+                <w:lang w:bidi="th-TH"/>
+              </w:rPr>
+              <w:t>อัตโนมัติแต่ไม่มี</w:t>
+            </w:r>
+            <w:proofErr w:type="spellEnd"/>
+            <w:r>
+              <w:rPr>
+                <w:rFonts w:ascii="TH SarabunPSK" w:hAnsi="TH SarabunPSK" w:cs="TH SarabunPSK"/>
+                <w:sz w:val="32"/>
+                <w:szCs w:val="32"/>
+                <w:lang w:bidi="th-TH"/>
+              </w:rPr>
+              <w:t xml:space="preserve"> Organization </w:t>
+            </w:r>
+            <w:proofErr w:type="spellStart"/>
+            <w:r>
+              <w:rPr>
+                <w:rFonts w:ascii="TH SarabunPSK" w:hAnsi="TH SarabunPSK" w:cs="TH SarabunPSK"/>
+                <w:sz w:val="32"/>
+                <w:szCs w:val="32"/>
+                <w:lang w:bidi="th-TH"/>
+              </w:rPr>
+              <w:t>ขึ้นเพราะลบออกไป</w:t>
+            </w:r>
+            <w:proofErr w:type="spellEnd"/>
           </w:p>
         </w:tc>
         <w:tc>
@@ -6035,6 +6497,15 @@
                 <w:lang w:bidi="th-TH"/>
               </w:rPr>
             </w:pPr>
+            <w:r>
+              <w:rPr>
+                <w:rFonts w:ascii="TH SarabunPSK" w:hAnsi="TH SarabunPSK" w:cs="TH SarabunPSK"/>
+                <w:sz w:val="32"/>
+                <w:szCs w:val="32"/>
+                <w:lang w:bidi="th-TH"/>
+              </w:rPr>
+              <w:t>Pass</w:t>
+            </w:r>
           </w:p>
         </w:tc>
         <w:tc>
@@ -6135,11 +6606,11 @@
         <w:gridCol w:w="630"/>
         <w:gridCol w:w="2617"/>
         <w:gridCol w:w="1890"/>
-        <w:gridCol w:w="2759"/>
-        <w:gridCol w:w="2164"/>
-        <w:gridCol w:w="439"/>
-        <w:gridCol w:w="2279"/>
-        <w:gridCol w:w="1352"/>
+        <w:gridCol w:w="1658"/>
+        <w:gridCol w:w="2800"/>
+        <w:gridCol w:w="354"/>
+        <w:gridCol w:w="1245"/>
+        <w:gridCol w:w="3639"/>
       </w:tblGrid>
       <w:tr>
         <w:tc>
@@ -6525,6 +6996,15 @@
                 <w:lang w:bidi="th-TH"/>
               </w:rPr>
             </w:pPr>
+            <w:r>
+              <w:rPr>
+                <w:rFonts w:ascii="TH SarabunPSK" w:hAnsi="TH SarabunPSK" w:cs="TH SarabunPSK"/>
+                <w:sz w:val="32"/>
+                <w:szCs w:val="32"/>
+                <w:lang w:bidi="th-TH"/>
+              </w:rPr>
+              <w:t>Natdanai Chaothai</w:t>
+            </w:r>
           </w:p>
         </w:tc>
       </w:tr>
@@ -6889,6 +7369,15 @@
                 <w:lang w:bidi="th-TH"/>
               </w:rPr>
             </w:pPr>
+            <w:r>
+              <w:rPr>
+                <w:rFonts w:ascii="TH SarabunPSK" w:hAnsi="TH SarabunPSK" w:cs="TH SarabunPSK"/>
+                <w:sz w:val="32"/>
+                <w:szCs w:val="32"/>
+                <w:lang w:bidi="th-TH"/>
+              </w:rPr>
+              <w:t>02/01/2026</w:t>
+            </w:r>
           </w:p>
         </w:tc>
       </w:tr>
@@ -7685,6 +8174,37 @@
                 <w:lang w:bidi="th-TH"/>
               </w:rPr>
             </w:pPr>
+            <w:proofErr w:type="spellStart"/>
+            <w:r>
+              <w:rPr>
+                <w:rFonts w:ascii="TH SarabunPSK" w:hAnsi="TH SarabunPSK" w:cs="TH SarabunPSK"/>
+                <w:sz w:val="32"/>
+                <w:szCs w:val="32"/>
+                <w:lang w:bidi="th-TH"/>
+              </w:rPr>
+              <w:t>สามารถเปิด</w:t>
+            </w:r>
+            <w:proofErr w:type="spellEnd"/>
+            <w:r>
+              <w:rPr>
+                <w:rFonts w:ascii="TH SarabunPSK" w:hAnsi="TH SarabunPSK" w:cs="TH SarabunPSK"/>
+                <w:sz w:val="32"/>
+                <w:szCs w:val="32"/>
+                <w:lang w:bidi="th-TH"/>
+              </w:rPr>
+              <w:t xml:space="preserve"> Workshop Registration </w:t>
+            </w:r>
+            <w:proofErr w:type="spellStart"/>
+            <w:r>
+              <w:rPr>
+                <w:rFonts w:ascii="TH SarabunPSK" w:hAnsi="TH SarabunPSK" w:cs="TH SarabunPSK"/>
+                <w:sz w:val="32"/>
+                <w:szCs w:val="32"/>
+                <w:lang w:bidi="th-TH"/>
+              </w:rPr>
+              <w:t>ได้</w:t>
+            </w:r>
+            <w:proofErr w:type="spellEnd"/>
           </w:p>
         </w:tc>
         <w:tc>
@@ -7700,6 +8220,15 @@
                 <w:lang w:bidi="th-TH"/>
               </w:rPr>
             </w:pPr>
+            <w:r>
+              <w:rPr>
+                <w:rFonts w:ascii="TH SarabunPSK" w:hAnsi="TH SarabunPSK" w:cs="TH SarabunPSK"/>
+                <w:sz w:val="32"/>
+                <w:szCs w:val="32"/>
+                <w:lang w:bidi="th-TH"/>
+              </w:rPr>
+              <w:t>Pass</w:t>
+            </w:r>
           </w:p>
         </w:tc>
         <w:tc>
@@ -8239,6 +8768,7 @@
                 <w:cs/>
                 <w:lang w:bidi="th-TH"/>
               </w:rPr>
+              <w:lastRenderedPageBreak/>
               <w:t>กดปุ่ม “</w:t>
             </w:r>
             <w:r>
@@ -8295,6 +8825,7 @@
                 <w:cs/>
                 <w:lang w:bidi="th-TH"/>
               </w:rPr>
+              <w:lastRenderedPageBreak/>
               <w:t xml:space="preserve">อยู่ที่หน้า </w:t>
             </w:r>
             <w:r>
@@ -8342,7 +8873,17 @@
                 <w:szCs w:val="32"/>
                 <w:lang w:bidi="th-TH"/>
               </w:rPr>
-              <w:t>Please enter your first name</w:t>
+              <w:t xml:space="preserve">Please enter </w:t>
+            </w:r>
+            <w:r>
+              <w:rPr>
+                <w:rFonts w:ascii="TH SarabunPSK" w:hAnsi="TH SarabunPSK" w:cs="TH SarabunPSK" w:hint="cs"/>
+                <w:sz w:val="32"/>
+                <w:szCs w:val="32"/>
+                <w:lang w:bidi="th-TH"/>
+              </w:rPr>
+              <w:lastRenderedPageBreak/>
+              <w:t>your first name</w:t>
             </w:r>
             <w:r>
               <w:rPr>
@@ -8370,6 +8911,148 @@
                 <w:lang w:bidi="th-TH"/>
               </w:rPr>
             </w:pPr>
+            <w:proofErr w:type="spellStart"/>
+            <w:r>
+              <w:rPr>
+                <w:rFonts w:ascii="TH SarabunPSK" w:hAnsi="TH SarabunPSK" w:cs="TH SarabunPSK"/>
+                <w:sz w:val="32"/>
+                <w:szCs w:val="32"/>
+                <w:lang w:bidi="th-TH"/>
+              </w:rPr>
+              <w:lastRenderedPageBreak/>
+              <w:t>เห็นมีการ</w:t>
+            </w:r>
+            <w:proofErr w:type="spellEnd"/>
+            <w:r>
+              <w:rPr>
+                <w:rFonts w:ascii="TH SarabunPSK" w:hAnsi="TH SarabunPSK" w:cs="TH SarabunPSK"/>
+                <w:sz w:val="32"/>
+                <w:szCs w:val="32"/>
+                <w:lang w:bidi="th-TH"/>
+              </w:rPr>
+              <w:t xml:space="preserve"> Register </w:t>
+            </w:r>
+            <w:proofErr w:type="spellStart"/>
+            <w:r>
+              <w:rPr>
+                <w:rFonts w:ascii="TH SarabunPSK" w:hAnsi="TH SarabunPSK" w:cs="TH SarabunPSK"/>
+                <w:sz w:val="32"/>
+                <w:szCs w:val="32"/>
+                <w:lang w:bidi="th-TH"/>
+              </w:rPr>
+              <w:t>อัตโนมัติแต่ไม่มี</w:t>
+            </w:r>
+            <w:proofErr w:type="spellEnd"/>
+            <w:r>
+              <w:rPr>
+                <w:rFonts w:ascii="TH SarabunPSK" w:hAnsi="TH SarabunPSK" w:cs="TH SarabunPSK"/>
+                <w:sz w:val="32"/>
+                <w:szCs w:val="32"/>
+                <w:lang w:bidi="th-TH"/>
+              </w:rPr>
+              <w:t xml:space="preserve"> </w:t>
+            </w:r>
+            <w:r>
+              <w:rPr>
+                <w:rFonts w:ascii="TH SarabunPSK" w:hAnsi="TH SarabunPSK" w:cs="TH SarabunPSK"/>
+                <w:sz w:val="32"/>
+                <w:szCs w:val="32"/>
+                <w:lang w:bidi="th-TH"/>
+              </w:rPr>
+              <w:t xml:space="preserve">First Name </w:t>
+            </w:r>
+            <w:proofErr w:type="spellStart"/>
+            <w:r>
+              <w:rPr>
+                <w:rFonts w:ascii="TH SarabunPSK" w:hAnsi="TH SarabunPSK" w:cs="TH SarabunPSK"/>
+                <w:sz w:val="32"/>
+                <w:szCs w:val="32"/>
+                <w:lang w:bidi="th-TH"/>
+              </w:rPr>
+              <w:t>ขึ้นเพราะลบออกไป</w:t>
+            </w:r>
+            <w:proofErr w:type="spellEnd"/>
+          </w:p>
+          <w:p>
+            <w:pPr>
+              <w:rPr>
+                <w:rFonts w:ascii="TH SarabunPSK" w:hAnsi="TH SarabunPSK" w:cs="TH SarabunPSK"/>
+                <w:sz w:val="32"/>
+                <w:szCs w:val="32"/>
+                <w:lang w:bidi="th-TH"/>
+              </w:rPr>
+            </w:pPr>
+            <w:proofErr w:type="spellStart"/>
+            <w:r>
+              <w:rPr>
+                <w:rFonts w:ascii="TH SarabunPSK" w:hAnsi="TH SarabunPSK" w:cs="TH SarabunPSK"/>
+                <w:sz w:val="32"/>
+                <w:szCs w:val="32"/>
+                <w:lang w:bidi="th-TH"/>
+              </w:rPr>
+              <w:t>และ</w:t>
+            </w:r>
+            <w:proofErr w:type="spellEnd"/>
+            <w:r>
+              <w:rPr>
+                <w:rFonts w:ascii="TH SarabunPSK" w:hAnsi="TH SarabunPSK" w:cs="TH SarabunPSK"/>
+                <w:sz w:val="32"/>
+                <w:szCs w:val="32"/>
+                <w:lang w:bidi="th-TH"/>
+              </w:rPr>
+              <w:t xml:space="preserve"> </w:t>
+            </w:r>
+            <w:proofErr w:type="spellStart"/>
+            <w:r>
+              <w:rPr>
+                <w:rFonts w:ascii="TH SarabunPSK" w:hAnsi="TH SarabunPSK" w:cs="TH SarabunPSK"/>
+                <w:sz w:val="32"/>
+                <w:szCs w:val="32"/>
+                <w:lang w:bidi="th-TH"/>
+              </w:rPr>
+              <w:t>เปลี่ยน</w:t>
+            </w:r>
+            <w:proofErr w:type="spellEnd"/>
+            <w:r>
+              <w:rPr>
+                <w:rFonts w:ascii="TH SarabunPSK" w:hAnsi="TH SarabunPSK" w:cs="TH SarabunPSK"/>
+                <w:sz w:val="32"/>
+                <w:szCs w:val="32"/>
+                <w:lang w:bidi="th-TH"/>
+              </w:rPr>
+              <w:t xml:space="preserve"> Last Name </w:t>
+            </w:r>
+            <w:proofErr w:type="spellStart"/>
+            <w:r>
+              <w:rPr>
+                <w:rFonts w:ascii="TH SarabunPSK" w:hAnsi="TH SarabunPSK" w:cs="TH SarabunPSK"/>
+                <w:sz w:val="32"/>
+                <w:szCs w:val="32"/>
+                <w:lang w:bidi="th-TH"/>
+              </w:rPr>
+              <w:t>เป็น</w:t>
+            </w:r>
+            <w:proofErr w:type="spellEnd"/>
+            <w:r>
+              <w:rPr>
+                <w:rFonts w:ascii="TH SarabunPSK" w:hAnsi="TH SarabunPSK" w:cs="TH SarabunPSK"/>
+                <w:sz w:val="32"/>
+                <w:szCs w:val="32"/>
+                <w:lang w:bidi="th-TH"/>
+              </w:rPr>
+              <w:t xml:space="preserve"> </w:t>
+            </w:r>
+            <w:proofErr w:type="spellStart"/>
+            <w:r>
+              <w:rPr>
+                <w:rFonts w:ascii="TH SarabunPSK" w:hAnsi="TH SarabunPSK" w:cs="TH SarabunPSK"/>
+                <w:sz w:val="32"/>
+                <w:szCs w:val="32"/>
+                <w:lang w:bidi="th-TH"/>
+              </w:rPr>
+              <w:t>Sodyod</w:t>
+            </w:r>
+            <w:proofErr w:type="spellEnd"/>
           </w:p>
         </w:tc>
         <w:tc>
@@ -8385,6 +9068,15 @@
                 <w:lang w:bidi="th-TH"/>
               </w:rPr>
             </w:pPr>
+            <w:r>
+              <w:rPr>
+                <w:rFonts w:ascii="TH SarabunPSK" w:hAnsi="TH SarabunPSK" w:cs="TH SarabunPSK"/>
+                <w:sz w:val="32"/>
+                <w:szCs w:val="32"/>
+                <w:lang w:bidi="th-TH"/>
+              </w:rPr>
+              <w:t>Pass</w:t>
+            </w:r>
           </w:p>
         </w:tc>
         <w:tc>
@@ -8429,7 +9121,6 @@
                 <w:szCs w:val="32"/>
                 <w:lang w:bidi="th-TH"/>
               </w:rPr>
-              <w:lastRenderedPageBreak/>
               <w:t>No</w:t>
             </w:r>
             <w:r>
@@ -8922,6 +9613,37 @@
                 <w:lang w:bidi="th-TH"/>
               </w:rPr>
             </w:pPr>
+            <w:proofErr w:type="spellStart"/>
+            <w:r>
+              <w:rPr>
+                <w:rFonts w:ascii="TH SarabunPSK" w:hAnsi="TH SarabunPSK" w:cs="TH SarabunPSK"/>
+                <w:sz w:val="32"/>
+                <w:szCs w:val="32"/>
+                <w:lang w:bidi="th-TH"/>
+              </w:rPr>
+              <w:t>สามารถเปิด</w:t>
+            </w:r>
+            <w:proofErr w:type="spellEnd"/>
+            <w:r>
+              <w:rPr>
+                <w:rFonts w:ascii="TH SarabunPSK" w:hAnsi="TH SarabunPSK" w:cs="TH SarabunPSK"/>
+                <w:sz w:val="32"/>
+                <w:szCs w:val="32"/>
+                <w:lang w:bidi="th-TH"/>
+              </w:rPr>
+              <w:t xml:space="preserve"> Workshop Registration </w:t>
+            </w:r>
+            <w:proofErr w:type="spellStart"/>
+            <w:r>
+              <w:rPr>
+                <w:rFonts w:ascii="TH SarabunPSK" w:hAnsi="TH SarabunPSK" w:cs="TH SarabunPSK"/>
+                <w:sz w:val="32"/>
+                <w:szCs w:val="32"/>
+                <w:lang w:bidi="th-TH"/>
+              </w:rPr>
+              <w:t>ได้</w:t>
+            </w:r>
+            <w:proofErr w:type="spellEnd"/>
           </w:p>
         </w:tc>
         <w:tc>
@@ -8937,6 +9659,15 @@
                 <w:lang w:bidi="th-TH"/>
               </w:rPr>
             </w:pPr>
+            <w:r>
+              <w:rPr>
+                <w:rFonts w:ascii="TH SarabunPSK" w:hAnsi="TH SarabunPSK" w:cs="TH SarabunPSK"/>
+                <w:sz w:val="32"/>
+                <w:szCs w:val="32"/>
+                <w:lang w:bidi="th-TH"/>
+              </w:rPr>
+              <w:t>Pass</w:t>
+            </w:r>
           </w:p>
         </w:tc>
         <w:tc>
@@ -9604,6 +10335,75 @@
                 <w:lang w:bidi="th-TH"/>
               </w:rPr>
             </w:pPr>
+            <w:proofErr w:type="spellStart"/>
+            <w:r>
+              <w:rPr>
+                <w:rFonts w:ascii="TH SarabunPSK" w:hAnsi="TH SarabunPSK" w:cs="TH SarabunPSK"/>
+                <w:sz w:val="32"/>
+                <w:szCs w:val="32"/>
+                <w:lang w:bidi="th-TH"/>
+              </w:rPr>
+              <w:t>เห็นมีการ</w:t>
+            </w:r>
+            <w:proofErr w:type="spellEnd"/>
+            <w:r>
+              <w:rPr>
+                <w:rFonts w:ascii="TH SarabunPSK" w:hAnsi="TH SarabunPSK" w:cs="TH SarabunPSK"/>
+                <w:sz w:val="32"/>
+                <w:szCs w:val="32"/>
+                <w:lang w:bidi="th-TH"/>
+              </w:rPr>
+              <w:t xml:space="preserve"> Register </w:t>
+            </w:r>
+            <w:proofErr w:type="spellStart"/>
+            <w:r>
+              <w:rPr>
+                <w:rFonts w:ascii="TH SarabunPSK" w:hAnsi="TH SarabunPSK" w:cs="TH SarabunPSK"/>
+                <w:sz w:val="32"/>
+                <w:szCs w:val="32"/>
+                <w:lang w:bidi="th-TH"/>
+              </w:rPr>
+              <w:t>อัตโนมัติแต่ไม่มี</w:t>
+            </w:r>
+            <w:proofErr w:type="spellEnd"/>
+            <w:r>
+              <w:rPr>
+                <w:rFonts w:ascii="TH SarabunPSK" w:hAnsi="TH SarabunPSK" w:cs="TH SarabunPSK"/>
+                <w:sz w:val="32"/>
+                <w:szCs w:val="32"/>
+                <w:lang w:bidi="th-TH"/>
+              </w:rPr>
+              <w:t xml:space="preserve"> </w:t>
+            </w:r>
+            <w:r>
+              <w:rPr>
+                <w:rFonts w:ascii="TH SarabunPSK" w:hAnsi="TH SarabunPSK" w:cs="TH SarabunPSK"/>
+                <w:sz w:val="32"/>
+                <w:szCs w:val="32"/>
+                <w:lang w:bidi="th-TH"/>
+              </w:rPr>
+              <w:t>Last</w:t>
+            </w:r>
+            <w:r>
+              <w:rPr>
+                <w:rFonts w:ascii="TH SarabunPSK" w:hAnsi="TH SarabunPSK" w:cs="TH SarabunPSK"/>
+                <w:sz w:val="32"/>
+                <w:szCs w:val="32"/>
+                <w:lang w:bidi="th-TH"/>
+              </w:rPr>
+              <w:t xml:space="preserve"> Name </w:t>
+            </w:r>
+            <w:proofErr w:type="spellStart"/>
+            <w:r>
+              <w:rPr>
+                <w:rFonts w:ascii="TH SarabunPSK" w:hAnsi="TH SarabunPSK" w:cs="TH SarabunPSK"/>
+                <w:sz w:val="32"/>
+                <w:szCs w:val="32"/>
+                <w:lang w:bidi="th-TH"/>
+              </w:rPr>
+              <w:t>ขึ้นเพราะลบออกไป</w:t>
+            </w:r>
+            <w:proofErr w:type="spellEnd"/>
           </w:p>
         </w:tc>
         <w:tc>
@@ -9619,6 +10419,15 @@
                 <w:lang w:bidi="th-TH"/>
               </w:rPr>
             </w:pPr>
+            <w:r>
+              <w:rPr>
+                <w:rFonts w:ascii="TH SarabunPSK" w:hAnsi="TH SarabunPSK" w:cs="TH SarabunPSK"/>
+                <w:sz w:val="32"/>
+                <w:szCs w:val="32"/>
+                <w:lang w:bidi="th-TH"/>
+              </w:rPr>
+              <w:t>Pass</w:t>
+            </w:r>
           </w:p>
         </w:tc>
         <w:tc>
@@ -10155,6 +10964,37 @@
                 <w:lang w:bidi="th-TH"/>
               </w:rPr>
             </w:pPr>
+            <w:proofErr w:type="spellStart"/>
+            <w:r>
+              <w:rPr>
+                <w:rFonts w:ascii="TH SarabunPSK" w:hAnsi="TH SarabunPSK" w:cs="TH SarabunPSK"/>
+                <w:sz w:val="32"/>
+                <w:szCs w:val="32"/>
+                <w:lang w:bidi="th-TH"/>
+              </w:rPr>
+              <w:t>สามารถเปิด</w:t>
+            </w:r>
+            <w:proofErr w:type="spellEnd"/>
+            <w:r>
+              <w:rPr>
+                <w:rFonts w:ascii="TH SarabunPSK" w:hAnsi="TH SarabunPSK" w:cs="TH SarabunPSK"/>
+                <w:sz w:val="32"/>
+                <w:szCs w:val="32"/>
+                <w:lang w:bidi="th-TH"/>
+              </w:rPr>
+              <w:t xml:space="preserve"> Workshop Registration </w:t>
+            </w:r>
+            <w:proofErr w:type="spellStart"/>
+            <w:r>
+              <w:rPr>
+                <w:rFonts w:ascii="TH SarabunPSK" w:hAnsi="TH SarabunPSK" w:cs="TH SarabunPSK"/>
+                <w:sz w:val="32"/>
+                <w:szCs w:val="32"/>
+                <w:lang w:bidi="th-TH"/>
+              </w:rPr>
+              <w:t>ได้</w:t>
+            </w:r>
+            <w:proofErr w:type="spellEnd"/>
           </w:p>
         </w:tc>
         <w:tc>
@@ -10170,6 +11010,15 @@
                 <w:lang w:bidi="th-TH"/>
               </w:rPr>
             </w:pPr>
+            <w:r>
+              <w:rPr>
+                <w:rFonts w:ascii="TH SarabunPSK" w:hAnsi="TH SarabunPSK" w:cs="TH SarabunPSK"/>
+                <w:sz w:val="32"/>
+                <w:szCs w:val="32"/>
+                <w:lang w:bidi="th-TH"/>
+              </w:rPr>
+              <w:t>Pass</w:t>
+            </w:r>
           </w:p>
         </w:tc>
         <w:tc>
@@ -10210,6 +11059,7 @@
                 <w:szCs w:val="32"/>
                 <w:lang w:bidi="th-TH"/>
               </w:rPr>
+              <w:lastRenderedPageBreak/>
               <w:t>2</w:t>
             </w:r>
           </w:p>
@@ -10411,7 +11261,6 @@
                 <w:cs/>
                 <w:lang w:bidi="th-TH"/>
               </w:rPr>
-              <w:lastRenderedPageBreak/>
               <w:t xml:space="preserve">กรอกข้อมูลที่ช่อง </w:t>
             </w:r>
             <w:r>
@@ -10679,7 +11528,6 @@
                 <w:cs/>
                 <w:lang w:bidi="th-TH"/>
               </w:rPr>
-              <w:lastRenderedPageBreak/>
               <w:t xml:space="preserve">อยู่ที่หน้า </w:t>
             </w:r>
             <w:r>
@@ -10754,6 +11602,75 @@
                 <w:lang w:bidi="th-TH"/>
               </w:rPr>
             </w:pPr>
+            <w:proofErr w:type="spellStart"/>
+            <w:r>
+              <w:rPr>
+                <w:rFonts w:ascii="TH SarabunPSK" w:hAnsi="TH SarabunPSK" w:cs="TH SarabunPSK"/>
+                <w:sz w:val="32"/>
+                <w:szCs w:val="32"/>
+                <w:lang w:bidi="th-TH"/>
+              </w:rPr>
+              <w:t>เห็นมีการ</w:t>
+            </w:r>
+            <w:proofErr w:type="spellEnd"/>
+            <w:r>
+              <w:rPr>
+                <w:rFonts w:ascii="TH SarabunPSK" w:hAnsi="TH SarabunPSK" w:cs="TH SarabunPSK"/>
+                <w:sz w:val="32"/>
+                <w:szCs w:val="32"/>
+                <w:lang w:bidi="th-TH"/>
+              </w:rPr>
+              <w:t xml:space="preserve"> Register </w:t>
+            </w:r>
+            <w:proofErr w:type="spellStart"/>
+            <w:r>
+              <w:rPr>
+                <w:rFonts w:ascii="TH SarabunPSK" w:hAnsi="TH SarabunPSK" w:cs="TH SarabunPSK"/>
+                <w:sz w:val="32"/>
+                <w:szCs w:val="32"/>
+                <w:lang w:bidi="th-TH"/>
+              </w:rPr>
+              <w:t>อัตโนมัติแต่ไม่มี</w:t>
+            </w:r>
+            <w:proofErr w:type="spellEnd"/>
+            <w:r>
+              <w:rPr>
+                <w:rFonts w:ascii="TH SarabunPSK" w:hAnsi="TH SarabunPSK" w:cs="TH SarabunPSK"/>
+                <w:sz w:val="32"/>
+                <w:szCs w:val="32"/>
+                <w:lang w:bidi="th-TH"/>
+              </w:rPr>
+              <w:t xml:space="preserve"> </w:t>
+            </w:r>
+            <w:r>
+              <w:rPr>
+                <w:rFonts w:ascii="TH SarabunPSK" w:hAnsi="TH SarabunPSK" w:cs="TH SarabunPSK"/>
+                <w:sz w:val="32"/>
+                <w:szCs w:val="32"/>
+                <w:lang w:bidi="th-TH"/>
+              </w:rPr>
+              <w:t xml:space="preserve">First Name - </w:t>
+            </w:r>
+            <w:r>
+              <w:rPr>
+                <w:rFonts w:ascii="TH SarabunPSK" w:hAnsi="TH SarabunPSK" w:cs="TH SarabunPSK"/>
+                <w:sz w:val="32"/>
+                <w:szCs w:val="32"/>
+                <w:lang w:bidi="th-TH"/>
+              </w:rPr>
+              <w:t xml:space="preserve">Last Name </w:t>
+            </w:r>
+            <w:proofErr w:type="spellStart"/>
+            <w:r>
+              <w:rPr>
+                <w:rFonts w:ascii="TH SarabunPSK" w:hAnsi="TH SarabunPSK" w:cs="TH SarabunPSK"/>
+                <w:sz w:val="32"/>
+                <w:szCs w:val="32"/>
+                <w:lang w:bidi="th-TH"/>
+              </w:rPr>
+              <w:t>ขึ้นเพราะลบออกไป</w:t>
+            </w:r>
+            <w:proofErr w:type="spellEnd"/>
           </w:p>
         </w:tc>
         <w:tc>
@@ -11371,6 +12288,66 @@
                 <w:lang w:bidi="th-TH"/>
               </w:rPr>
             </w:pPr>
+            <w:proofErr w:type="spellStart"/>
+            <w:r>
+              <w:rPr>
+                <w:rFonts w:ascii="TH SarabunPSK" w:hAnsi="TH SarabunPSK" w:cs="TH SarabunPSK"/>
+                <w:sz w:val="32"/>
+                <w:szCs w:val="32"/>
+                <w:lang w:bidi="th-TH"/>
+              </w:rPr>
+              <w:t>เห็นมีการ</w:t>
+            </w:r>
+            <w:proofErr w:type="spellEnd"/>
+            <w:r>
+              <w:rPr>
+                <w:rFonts w:ascii="TH SarabunPSK" w:hAnsi="TH SarabunPSK" w:cs="TH SarabunPSK"/>
+                <w:sz w:val="32"/>
+                <w:szCs w:val="32"/>
+                <w:lang w:bidi="th-TH"/>
+              </w:rPr>
+              <w:t xml:space="preserve"> Register </w:t>
+            </w:r>
+            <w:proofErr w:type="spellStart"/>
+            <w:r>
+              <w:rPr>
+                <w:rFonts w:ascii="TH SarabunPSK" w:hAnsi="TH SarabunPSK" w:cs="TH SarabunPSK"/>
+                <w:sz w:val="32"/>
+                <w:szCs w:val="32"/>
+                <w:lang w:bidi="th-TH"/>
+              </w:rPr>
+              <w:t>อัตโนมัติแต่ไม่มี</w:t>
+            </w:r>
+            <w:proofErr w:type="spellEnd"/>
+            <w:r>
+              <w:rPr>
+                <w:rFonts w:ascii="TH SarabunPSK" w:hAnsi="TH SarabunPSK" w:cs="TH SarabunPSK"/>
+                <w:sz w:val="32"/>
+                <w:szCs w:val="32"/>
+                <w:lang w:bidi="th-TH"/>
+              </w:rPr>
+              <w:t xml:space="preserve"> </w:t>
+            </w:r>
+            <w:r>
+              <w:rPr>
+                <w:rFonts w:ascii="TH SarabunPSK" w:hAnsi="TH SarabunPSK" w:cs="TH SarabunPSK"/>
+                <w:sz w:val="32"/>
+                <w:szCs w:val="32"/>
+                <w:lang w:bidi="th-TH"/>
+              </w:rPr>
+              <w:t xml:space="preserve">Email </w:t>
+            </w:r>
+            <w:proofErr w:type="spellStart"/>
+            <w:r>
+              <w:rPr>
+                <w:rFonts w:ascii="TH SarabunPSK" w:hAnsi="TH SarabunPSK" w:cs="TH SarabunPSK"/>
+                <w:sz w:val="32"/>
+                <w:szCs w:val="32"/>
+                <w:lang w:bidi="th-TH"/>
+              </w:rPr>
+              <w:t>ขึ้นเพราะลบออกไป</w:t>
+            </w:r>
+            <w:proofErr w:type="spellEnd"/>
           </w:p>
         </w:tc>
         <w:tc>
@@ -11386,6 +12363,15 @@
                 <w:lang w:bidi="th-TH"/>
               </w:rPr>
             </w:pPr>
+            <w:r>
+              <w:rPr>
+                <w:rFonts w:ascii="TH SarabunPSK" w:hAnsi="TH SarabunPSK" w:cs="TH SarabunPSK"/>
+                <w:sz w:val="32"/>
+                <w:szCs w:val="32"/>
+                <w:lang w:bidi="th-TH"/>
+              </w:rPr>
+              <w:t>Pass</w:t>
+            </w:r>
           </w:p>
         </w:tc>
         <w:tc>
@@ -11931,6 +12917,37 @@
                 <w:lang w:bidi="th-TH"/>
               </w:rPr>
             </w:pPr>
+            <w:proofErr w:type="spellStart"/>
+            <w:r>
+              <w:rPr>
+                <w:rFonts w:ascii="TH SarabunPSK" w:hAnsi="TH SarabunPSK" w:cs="TH SarabunPSK"/>
+                <w:sz w:val="32"/>
+                <w:szCs w:val="32"/>
+                <w:lang w:bidi="th-TH"/>
+              </w:rPr>
+              <w:t>สามารถเปิด</w:t>
+            </w:r>
+            <w:proofErr w:type="spellEnd"/>
+            <w:r>
+              <w:rPr>
+                <w:rFonts w:ascii="TH SarabunPSK" w:hAnsi="TH SarabunPSK" w:cs="TH SarabunPSK"/>
+                <w:sz w:val="32"/>
+                <w:szCs w:val="32"/>
+                <w:lang w:bidi="th-TH"/>
+              </w:rPr>
+              <w:t xml:space="preserve"> Workshop Registration </w:t>
+            </w:r>
+            <w:proofErr w:type="spellStart"/>
+            <w:r>
+              <w:rPr>
+                <w:rFonts w:ascii="TH SarabunPSK" w:hAnsi="TH SarabunPSK" w:cs="TH SarabunPSK"/>
+                <w:sz w:val="32"/>
+                <w:szCs w:val="32"/>
+                <w:lang w:bidi="th-TH"/>
+              </w:rPr>
+              <w:t>ได้</w:t>
+            </w:r>
+            <w:proofErr w:type="spellEnd"/>
           </w:p>
         </w:tc>
         <w:tc>
@@ -11946,6 +12963,15 @@
                 <w:lang w:bidi="th-TH"/>
               </w:rPr>
             </w:pPr>
+            <w:r>
+              <w:rPr>
+                <w:rFonts w:ascii="TH SarabunPSK" w:hAnsi="TH SarabunPSK" w:cs="TH SarabunPSK"/>
+                <w:sz w:val="32"/>
+                <w:szCs w:val="32"/>
+                <w:lang w:bidi="th-TH"/>
+              </w:rPr>
+              <w:t>Pass</w:t>
+            </w:r>
           </w:p>
         </w:tc>
         <w:tc>
@@ -11986,6 +13012,7 @@
                 <w:szCs w:val="32"/>
                 <w:lang w:bidi="th-TH"/>
               </w:rPr>
+              <w:lastRenderedPageBreak/>
               <w:t>2</w:t>
             </w:r>
           </w:p>
@@ -12290,7 +13317,6 @@
                 <w:cs/>
                 <w:lang w:bidi="th-TH"/>
               </w:rPr>
-              <w:lastRenderedPageBreak/>
               <w:t xml:space="preserve">กรอกข้อมูลที่ช่อง </w:t>
             </w:r>
             <w:r>
@@ -12438,7 +13464,6 @@
                 <w:cs/>
                 <w:lang w:bidi="th-TH"/>
               </w:rPr>
-              <w:lastRenderedPageBreak/>
               <w:t xml:space="preserve">อยู่ที่หน้า </w:t>
             </w:r>
             <w:r>
@@ -12504,6 +13529,66 @@
                 <w:lang w:bidi="th-TH"/>
               </w:rPr>
             </w:pPr>
+            <w:proofErr w:type="spellStart"/>
+            <w:r>
+              <w:rPr>
+                <w:rFonts w:ascii="TH SarabunPSK" w:hAnsi="TH SarabunPSK" w:cs="TH SarabunPSK"/>
+                <w:sz w:val="32"/>
+                <w:szCs w:val="32"/>
+                <w:lang w:bidi="th-TH"/>
+              </w:rPr>
+              <w:t>เห็นมีการ</w:t>
+            </w:r>
+            <w:proofErr w:type="spellEnd"/>
+            <w:r>
+              <w:rPr>
+                <w:rFonts w:ascii="TH SarabunPSK" w:hAnsi="TH SarabunPSK" w:cs="TH SarabunPSK"/>
+                <w:sz w:val="32"/>
+                <w:szCs w:val="32"/>
+                <w:lang w:bidi="th-TH"/>
+              </w:rPr>
+              <w:t xml:space="preserve"> Register </w:t>
+            </w:r>
+            <w:proofErr w:type="spellStart"/>
+            <w:r>
+              <w:rPr>
+                <w:rFonts w:ascii="TH SarabunPSK" w:hAnsi="TH SarabunPSK" w:cs="TH SarabunPSK"/>
+                <w:sz w:val="32"/>
+                <w:szCs w:val="32"/>
+                <w:lang w:bidi="th-TH"/>
+              </w:rPr>
+              <w:t>อัตโนมัติแต่ไม่มี</w:t>
+            </w:r>
+            <w:proofErr w:type="spellEnd"/>
+            <w:r>
+              <w:rPr>
+                <w:rFonts w:ascii="TH SarabunPSK" w:hAnsi="TH SarabunPSK" w:cs="TH SarabunPSK"/>
+                <w:sz w:val="32"/>
+                <w:szCs w:val="32"/>
+                <w:lang w:bidi="th-TH"/>
+              </w:rPr>
+              <w:t xml:space="preserve"> </w:t>
+            </w:r>
+            <w:r>
+              <w:rPr>
+                <w:rFonts w:ascii="TH SarabunPSK" w:hAnsi="TH SarabunPSK" w:cs="TH SarabunPSK"/>
+                <w:sz w:val="32"/>
+                <w:szCs w:val="32"/>
+                <w:lang w:bidi="th-TH"/>
+              </w:rPr>
+              <w:t xml:space="preserve">Phone </w:t>
+            </w:r>
+            <w:proofErr w:type="spellStart"/>
+            <w:r>
+              <w:rPr>
+                <w:rFonts w:ascii="TH SarabunPSK" w:hAnsi="TH SarabunPSK" w:cs="TH SarabunPSK"/>
+                <w:sz w:val="32"/>
+                <w:szCs w:val="32"/>
+                <w:lang w:bidi="th-TH"/>
+              </w:rPr>
+              <w:t>ขึ้นเพราะลบออกไป</w:t>
+            </w:r>
+            <w:proofErr w:type="spellEnd"/>
           </w:p>
         </w:tc>
         <w:tc>
@@ -13064,6 +14149,37 @@
                 <w:lang w:bidi="th-TH"/>
               </w:rPr>
             </w:pPr>
+            <w:proofErr w:type="spellStart"/>
+            <w:r>
+              <w:rPr>
+                <w:rFonts w:ascii="TH SarabunPSK" w:hAnsi="TH SarabunPSK" w:cs="TH SarabunPSK"/>
+                <w:sz w:val="32"/>
+                <w:szCs w:val="32"/>
+                <w:lang w:bidi="th-TH"/>
+              </w:rPr>
+              <w:t>สามารถเปิด</w:t>
+            </w:r>
+            <w:proofErr w:type="spellEnd"/>
+            <w:r>
+              <w:rPr>
+                <w:rFonts w:ascii="TH SarabunPSK" w:hAnsi="TH SarabunPSK" w:cs="TH SarabunPSK"/>
+                <w:sz w:val="32"/>
+                <w:szCs w:val="32"/>
+                <w:lang w:bidi="th-TH"/>
+              </w:rPr>
+              <w:t xml:space="preserve"> Workshop Registration </w:t>
+            </w:r>
+            <w:proofErr w:type="spellStart"/>
+            <w:r>
+              <w:rPr>
+                <w:rFonts w:ascii="TH SarabunPSK" w:hAnsi="TH SarabunPSK" w:cs="TH SarabunPSK"/>
+                <w:sz w:val="32"/>
+                <w:szCs w:val="32"/>
+                <w:lang w:bidi="th-TH"/>
+              </w:rPr>
+              <w:t>ได้</w:t>
+            </w:r>
+            <w:proofErr w:type="spellEnd"/>
           </w:p>
         </w:tc>
         <w:tc>
@@ -13079,6 +14195,15 @@
                 <w:lang w:bidi="th-TH"/>
               </w:rPr>
             </w:pPr>
+            <w:r>
+              <w:rPr>
+                <w:rFonts w:ascii="TH SarabunPSK" w:hAnsi="TH SarabunPSK" w:cs="TH SarabunPSK"/>
+                <w:sz w:val="32"/>
+                <w:szCs w:val="32"/>
+                <w:lang w:bidi="th-TH"/>
+              </w:rPr>
+              <w:t>Pass</w:t>
+            </w:r>
           </w:p>
         </w:tc>
         <w:tc>
@@ -13743,7 +14868,17 @@
                 <w:szCs w:val="32"/>
                 <w:lang w:bidi="th-TH"/>
               </w:rPr>
-              <w:t xml:space="preserve"> 081</w:t>
+              <w:t xml:space="preserve"> </w:t>
+            </w:r>
+            <w:r>
+              <w:rPr>
+                <w:rFonts w:ascii="TH SarabunPSK" w:hAnsi="TH SarabunPSK" w:cs="TH SarabunPSK" w:hint="cs"/>
+                <w:sz w:val="32"/>
+                <w:szCs w:val="32"/>
+                <w:lang w:bidi="th-TH"/>
+              </w:rPr>
+              <w:lastRenderedPageBreak/>
+              <w:t>081</w:t>
             </w:r>
             <w:r>
               <w:rPr>
@@ -13857,6 +14992,68 @@
                 <w:lang w:bidi="th-TH"/>
               </w:rPr>
             </w:pPr>
+            <w:proofErr w:type="spellStart"/>
+            <w:r>
+              <w:rPr>
+                <w:rFonts w:ascii="TH SarabunPSK" w:hAnsi="TH SarabunPSK" w:cs="TH SarabunPSK"/>
+                <w:sz w:val="32"/>
+                <w:szCs w:val="32"/>
+                <w:lang w:bidi="th-TH"/>
+              </w:rPr>
+              <w:lastRenderedPageBreak/>
+              <w:t>เห็นมีการ</w:t>
+            </w:r>
+            <w:proofErr w:type="spellEnd"/>
+            <w:r>
+              <w:rPr>
+                <w:rFonts w:ascii="TH SarabunPSK" w:hAnsi="TH SarabunPSK" w:cs="TH SarabunPSK"/>
+                <w:sz w:val="32"/>
+                <w:szCs w:val="32"/>
+                <w:lang w:bidi="th-TH"/>
+              </w:rPr>
+              <w:t xml:space="preserve"> Register </w:t>
+            </w:r>
+            <w:proofErr w:type="spellStart"/>
+            <w:r>
+              <w:rPr>
+                <w:rFonts w:ascii="TH SarabunPSK" w:hAnsi="TH SarabunPSK" w:cs="TH SarabunPSK"/>
+                <w:sz w:val="32"/>
+                <w:szCs w:val="32"/>
+                <w:lang w:bidi="th-TH"/>
+              </w:rPr>
+              <w:t>อัตโนมัติแต่</w:t>
+            </w:r>
+            <w:r>
+              <w:rPr>
+                <w:rFonts w:ascii="TH SarabunPSK" w:hAnsi="TH SarabunPSK" w:cs="TH SarabunPSK"/>
+                <w:sz w:val="32"/>
+                <w:szCs w:val="32"/>
+                <w:lang w:bidi="th-TH"/>
+              </w:rPr>
+              <w:t>ไม่แสดงเบอร์ในตัวอย่าง</w:t>
+            </w:r>
+            <w:proofErr w:type="spellEnd"/>
+          </w:p>
+          <w:p>
+            <w:pPr>
+              <w:rPr>
+                <w:rFonts w:ascii="TH SarabunPSK" w:hAnsi="TH SarabunPSK" w:cs="TH SarabunPSK"/>
+                <w:sz w:val="32"/>
+                <w:szCs w:val="32"/>
+                <w:lang w:bidi="th-TH"/>
+              </w:rPr>
+            </w:pPr>
+            <w:proofErr w:type="spellStart"/>
+            <w:r>
+              <w:rPr>
+                <w:rFonts w:ascii="TH SarabunPSK" w:hAnsi="TH SarabunPSK" w:cs="TH SarabunPSK"/>
+                <w:sz w:val="32"/>
+                <w:szCs w:val="32"/>
+                <w:lang w:bidi="th-TH"/>
+              </w:rPr>
+              <w:t>ตามที่คาดหวัง</w:t>
+            </w:r>
+            <w:proofErr w:type="spellEnd"/>
           </w:p>
         </w:tc>
         <w:tc>
@@ -13872,6 +15069,15 @@
                 <w:lang w:bidi="th-TH"/>
               </w:rPr>
             </w:pPr>
+            <w:r>
+              <w:rPr>
+                <w:rFonts w:ascii="TH SarabunPSK" w:hAnsi="TH SarabunPSK" w:cs="TH SarabunPSK"/>
+                <w:sz w:val="32"/>
+                <w:szCs w:val="32"/>
+                <w:lang w:bidi="th-TH"/>
+              </w:rPr>
+              <w:t>Fail</w:t>
+            </w:r>
           </w:p>
         </w:tc>
         <w:tc>
@@ -13887,6 +15093,17 @@
                 <w:lang w:bidi="th-TH"/>
               </w:rPr>
             </w:pPr>
+            <w:proofErr w:type="spellStart"/>
+            <w:r>
+              <w:rPr>
+                <w:rFonts w:ascii="TH SarabunPSK" w:hAnsi="TH SarabunPSK" w:cs="TH SarabunPSK"/>
+                <w:sz w:val="32"/>
+                <w:szCs w:val="32"/>
+                <w:lang w:bidi="th-TH"/>
+              </w:rPr>
+              <w:t>ควรแสดงตัวอย่างเบอร์โทรศัพท์ให้ถูกต้อง</w:t>
+            </w:r>
+            <w:proofErr w:type="spellEnd"/>
           </w:p>
         </w:tc>
       </w:tr>
@@ -14371,6 +15588,35 @@
                 <w:lang w:bidi="th-TH"/>
               </w:rPr>
             </w:pPr>
+            <w:r>
+              <w:rPr>
+                <w:rFonts w:ascii="TH SarabunPSK" w:hAnsi="TH SarabunPSK" w:cs="TH SarabunPSK"/>
+                <w:sz w:val="32"/>
+                <w:szCs w:val="32"/>
+                <w:lang w:bidi="th-TH"/>
+              </w:rPr>
+              <w:t xml:space="preserve">1 </w:t>
+            </w:r>
+            <w:proofErr w:type="spellStart"/>
+            <w:r>
+              <w:rPr>
+                <w:rFonts w:ascii="TH SarabunPSK" w:hAnsi="TH SarabunPSK" w:cs="TH SarabunPSK"/>
+                <w:sz w:val="32"/>
+                <w:szCs w:val="32"/>
+                <w:lang w:bidi="th-TH"/>
+              </w:rPr>
+              <w:t>ถึง</w:t>
+            </w:r>
+            <w:proofErr w:type="spellEnd"/>
+            <w:r>
+              <w:rPr>
+                <w:rFonts w:ascii="TH SarabunPSK" w:hAnsi="TH SarabunPSK" w:cs="TH SarabunPSK"/>
+                <w:sz w:val="32"/>
+                <w:szCs w:val="32"/>
+                <w:lang w:bidi="th-TH"/>
+              </w:rPr>
+              <w:t xml:space="preserve"> 2</w:t>
+            </w:r>
           </w:p>
         </w:tc>
         <w:tc>
@@ -14386,6 +15632,15 @@
                 <w:lang w:bidi="th-TH"/>
               </w:rPr>
             </w:pPr>
+            <w:r>
+              <w:rPr>
+                <w:rFonts w:ascii="TH SarabunPSK" w:hAnsi="TH SarabunPSK" w:cs="TH SarabunPSK"/>
+                <w:sz w:val="32"/>
+                <w:szCs w:val="32"/>
+                <w:lang w:bidi="th-TH"/>
+              </w:rPr>
+              <w:t>4</w:t>
+            </w:r>
           </w:p>
         </w:tc>
         <w:tc>
@@ -14623,6 +15878,35 @@
                 <w:lang w:bidi="th-TH"/>
               </w:rPr>
             </w:pPr>
+            <w:r>
+              <w:rPr>
+                <w:rFonts w:ascii="TH SarabunPSK" w:hAnsi="TH SarabunPSK" w:cs="TH SarabunPSK"/>
+                <w:sz w:val="32"/>
+                <w:szCs w:val="32"/>
+                <w:lang w:bidi="th-TH"/>
+              </w:rPr>
+              <w:t xml:space="preserve">3 </w:t>
+            </w:r>
+            <w:proofErr w:type="spellStart"/>
+            <w:r>
+              <w:rPr>
+                <w:rFonts w:ascii="TH SarabunPSK" w:hAnsi="TH SarabunPSK" w:cs="TH SarabunPSK"/>
+                <w:sz w:val="32"/>
+                <w:szCs w:val="32"/>
+                <w:lang w:bidi="th-TH"/>
+              </w:rPr>
+              <w:t>ถึง</w:t>
+            </w:r>
+            <w:proofErr w:type="spellEnd"/>
+            <w:r>
+              <w:rPr>
+                <w:rFonts w:ascii="TH SarabunPSK" w:hAnsi="TH SarabunPSK" w:cs="TH SarabunPSK"/>
+                <w:sz w:val="32"/>
+                <w:szCs w:val="32"/>
+                <w:lang w:bidi="th-TH"/>
+              </w:rPr>
+              <w:t xml:space="preserve"> 8</w:t>
+            </w:r>
           </w:p>
         </w:tc>
         <w:tc>
@@ -14641,6 +15925,15 @@
                 <w:lang w:bidi="th-TH"/>
               </w:rPr>
             </w:pPr>
+            <w:r>
+              <w:rPr>
+                <w:rFonts w:ascii="TH SarabunPSK" w:hAnsi="TH SarabunPSK" w:cs="TH SarabunPSK"/>
+                <w:sz w:val="32"/>
+                <w:szCs w:val="32"/>
+                <w:lang w:bidi="th-TH"/>
+              </w:rPr>
+              <w:t>10</w:t>
+            </w:r>
           </w:p>
         </w:tc>
         <w:tc>
@@ -14659,6 +15952,15 @@
                 <w:lang w:bidi="th-TH"/>
               </w:rPr>
             </w:pPr>
+            <w:r>
+              <w:rPr>
+                <w:rFonts w:ascii="TH SarabunPSK" w:hAnsi="TH SarabunPSK" w:cs="TH SarabunPSK"/>
+                <w:sz w:val="32"/>
+                <w:szCs w:val="32"/>
+                <w:lang w:bidi="th-TH"/>
+              </w:rPr>
+              <w:t>1</w:t>
+            </w:r>
           </w:p>
         </w:tc>
         <w:tc>
@@ -14769,7 +16071,6 @@
                 <w:cs/>
                 <w:lang w:bidi="th-TH"/>
               </w:rPr>
-              <w:lastRenderedPageBreak/>
               <w:t>รวม</w:t>
             </w:r>
           </w:p>
@@ -14793,6 +16094,15 @@
                 <w:lang w:bidi="th-TH"/>
               </w:rPr>
             </w:pPr>
+            <w:r>
+              <w:rPr>
+                <w:rFonts w:ascii="TH SarabunPSK" w:hAnsi="TH SarabunPSK" w:cs="TH SarabunPSK"/>
+                <w:sz w:val="32"/>
+                <w:szCs w:val="32"/>
+                <w:lang w:bidi="th-TH"/>
+              </w:rPr>
+              <w:t>8</w:t>
+            </w:r>
           </w:p>
         </w:tc>
         <w:tc>
@@ -14814,6 +16124,15 @@
                 <w:lang w:bidi="th-TH"/>
               </w:rPr>
             </w:pPr>
+            <w:r>
+              <w:rPr>
+                <w:rFonts w:ascii="TH SarabunPSK" w:hAnsi="TH SarabunPSK" w:cs="TH SarabunPSK"/>
+                <w:sz w:val="32"/>
+                <w:szCs w:val="32"/>
+                <w:lang w:bidi="th-TH"/>
+              </w:rPr>
+              <w:t>14</w:t>
+            </w:r>
           </w:p>
         </w:tc>
         <w:tc>
@@ -14835,6 +16154,15 @@
                 <w:lang w:bidi="th-TH"/>
               </w:rPr>
             </w:pPr>
+            <w:r>
+              <w:rPr>
+                <w:rFonts w:ascii="TH SarabunPSK" w:hAnsi="TH SarabunPSK" w:cs="TH SarabunPSK"/>
+                <w:sz w:val="32"/>
+                <w:szCs w:val="32"/>
+                <w:lang w:bidi="th-TH"/>
+              </w:rPr>
+              <w:t>1</w:t>
+            </w:r>
           </w:p>
         </w:tc>
         <w:tc>

</xml_diff>